<commit_message>
App settings setup and code/filename cleanup
</commit_message>
<xml_diff>
--- a/Lead Em.docx
+++ b/Lead Em.docx
@@ -22,15 +22,23 @@
         <w:rPr>
           <w:b/>
         </w:rPr>
-        <w:t>Lead Em</w:t>
-      </w:r>
-    </w:p>
-    <w:p>
-      <w:pPr>
-        <w:pStyle w:val="ListParagraph"/>
+        <w:t xml:space="preserve">Lead </w:t>
+      </w:r>
+      <w:proofErr w:type="spellStart"/>
+      <w:r>
         <w:rPr>
           <w:b/>
         </w:rPr>
+        <w:t>Em</w:t>
+      </w:r>
+      <w:proofErr w:type="spellEnd"/>
+    </w:p>
+    <w:p>
+      <w:pPr>
+        <w:pStyle w:val="ListParagraph"/>
+        <w:rPr>
+          <w:b/>
+        </w:rPr>
       </w:pPr>
     </w:p>
     <w:p>
@@ -164,8 +172,18 @@
           <w:sz w:val="20"/>
           <w:szCs w:val="20"/>
         </w:rPr>
-        <w:t>Make form actually use FormGroup</w:t>
-      </w:r>
+        <w:t xml:space="preserve">Make form actually use </w:t>
+      </w:r>
+      <w:proofErr w:type="spellStart"/>
+      <w:r>
+        <w:rPr>
+          <w:color w:val="BFBFBF" w:themeColor="background1" w:themeShade="BF"/>
+          <w:sz w:val="20"/>
+          <w:szCs w:val="20"/>
+        </w:rPr>
+        <w:t>FormGroup</w:t>
+      </w:r>
+      <w:proofErr w:type="spellEnd"/>
     </w:p>
     <w:p>
       <w:pPr>
@@ -446,7 +464,25 @@
           <w:sz w:val="20"/>
           <w:szCs w:val="20"/>
         </w:rPr>
-        <w:t>Integrate IsActivelySeeking checkbox and Boolean property</w:t>
+        <w:t xml:space="preserve">Integrate </w:t>
+      </w:r>
+      <w:proofErr w:type="spellStart"/>
+      <w:r>
+        <w:rPr>
+          <w:color w:val="BFBFBF" w:themeColor="background1" w:themeShade="BF"/>
+          <w:sz w:val="20"/>
+          <w:szCs w:val="20"/>
+        </w:rPr>
+        <w:t>IsActivelySeeking</w:t>
+      </w:r>
+      <w:proofErr w:type="spellEnd"/>
+      <w:r>
+        <w:rPr>
+          <w:color w:val="BFBFBF" w:themeColor="background1" w:themeShade="BF"/>
+          <w:sz w:val="20"/>
+          <w:szCs w:val="20"/>
+        </w:rPr>
+        <w:t xml:space="preserve"> checkbox and Boolean property</w:t>
       </w:r>
     </w:p>
     <w:p>
@@ -588,7 +624,25 @@
           <w:sz w:val="20"/>
           <w:szCs w:val="20"/>
         </w:rPr>
-        <w:t>Try using Mongoose AutoIncrement for integer Ids instead of string</w:t>
+        <w:t xml:space="preserve">Try using Mongoose </w:t>
+      </w:r>
+      <w:proofErr w:type="spellStart"/>
+      <w:r>
+        <w:rPr>
+          <w:color w:val="BFBFBF" w:themeColor="background1" w:themeShade="BF"/>
+          <w:sz w:val="20"/>
+          <w:szCs w:val="20"/>
+        </w:rPr>
+        <w:t>AutoIncrement</w:t>
+      </w:r>
+      <w:proofErr w:type="spellEnd"/>
+      <w:r>
+        <w:rPr>
+          <w:color w:val="BFBFBF" w:themeColor="background1" w:themeShade="BF"/>
+          <w:sz w:val="20"/>
+          <w:szCs w:val="20"/>
+        </w:rPr>
+        <w:t xml:space="preserve"> for integer Ids instead of string</w:t>
       </w:r>
     </w:p>
     <w:p>
@@ -886,13 +940,23 @@
           <w:szCs w:val="20"/>
         </w:rPr>
       </w:pPr>
-      <w:r>
-        <w:rPr>
-          <w:color w:val="BFBFBF" w:themeColor="background1" w:themeShade="BF"/>
-          <w:sz w:val="20"/>
-          <w:szCs w:val="20"/>
-        </w:rPr>
-        <w:t>Debounce Search</w:t>
+      <w:proofErr w:type="spellStart"/>
+      <w:r>
+        <w:rPr>
+          <w:color w:val="BFBFBF" w:themeColor="background1" w:themeShade="BF"/>
+          <w:sz w:val="20"/>
+          <w:szCs w:val="20"/>
+        </w:rPr>
+        <w:t>Debounce</w:t>
+      </w:r>
+      <w:proofErr w:type="spellEnd"/>
+      <w:r>
+        <w:rPr>
+          <w:color w:val="BFBFBF" w:themeColor="background1" w:themeShade="BF"/>
+          <w:sz w:val="20"/>
+          <w:szCs w:val="20"/>
+        </w:rPr>
+        <w:t xml:space="preserve"> Search</w:t>
       </w:r>
     </w:p>
     <w:p>
@@ -914,7 +978,25 @@
           <w:sz w:val="20"/>
           <w:szCs w:val="20"/>
         </w:rPr>
-        <w:t>Make Search by UserId work</w:t>
+        <w:t xml:space="preserve">Make Search by </w:t>
+      </w:r>
+      <w:proofErr w:type="spellStart"/>
+      <w:r>
+        <w:rPr>
+          <w:color w:val="BFBFBF" w:themeColor="background1" w:themeShade="BF"/>
+          <w:sz w:val="20"/>
+          <w:szCs w:val="20"/>
+        </w:rPr>
+        <w:t>UserId</w:t>
+      </w:r>
+      <w:proofErr w:type="spellEnd"/>
+      <w:r>
+        <w:rPr>
+          <w:color w:val="BFBFBF" w:themeColor="background1" w:themeShade="BF"/>
+          <w:sz w:val="20"/>
+          <w:szCs w:val="20"/>
+        </w:rPr>
+        <w:t xml:space="preserve"> work</w:t>
       </w:r>
       <w:r>
         <w:rPr>
@@ -930,7 +1012,25 @@
           <w:sz w:val="20"/>
           <w:szCs w:val="20"/>
         </w:rPr>
-        <w:t xml:space="preserve"> (test by putting userIds in the leads at loading)</w:t>
+        <w:t xml:space="preserve"> (test by putting </w:t>
+      </w:r>
+      <w:proofErr w:type="spellStart"/>
+      <w:r>
+        <w:rPr>
+          <w:color w:val="BFBFBF" w:themeColor="background1" w:themeShade="BF"/>
+          <w:sz w:val="20"/>
+          <w:szCs w:val="20"/>
+        </w:rPr>
+        <w:t>userIds</w:t>
+      </w:r>
+      <w:proofErr w:type="spellEnd"/>
+      <w:r>
+        <w:rPr>
+          <w:color w:val="BFBFBF" w:themeColor="background1" w:themeShade="BF"/>
+          <w:sz w:val="20"/>
+          <w:szCs w:val="20"/>
+        </w:rPr>
+        <w:t xml:space="preserve"> in the leads at loading)</w:t>
       </w:r>
     </w:p>
     <w:p>
@@ -952,7 +1052,25 @@
           <w:sz w:val="20"/>
           <w:szCs w:val="20"/>
         </w:rPr>
-        <w:t>Save UserId on Lead document</w:t>
+        <w:t xml:space="preserve">Save </w:t>
+      </w:r>
+      <w:proofErr w:type="spellStart"/>
+      <w:r>
+        <w:rPr>
+          <w:color w:val="BFBFBF" w:themeColor="background1" w:themeShade="BF"/>
+          <w:sz w:val="20"/>
+          <w:szCs w:val="20"/>
+        </w:rPr>
+        <w:t>UserId</w:t>
+      </w:r>
+      <w:proofErr w:type="spellEnd"/>
+      <w:r>
+        <w:rPr>
+          <w:color w:val="BFBFBF" w:themeColor="background1" w:themeShade="BF"/>
+          <w:sz w:val="20"/>
+          <w:szCs w:val="20"/>
+        </w:rPr>
+        <w:t xml:space="preserve"> on Lead document</w:t>
       </w:r>
     </w:p>
     <w:p>
@@ -1042,8 +1160,18 @@
           <w:sz w:val="20"/>
           <w:szCs w:val="20"/>
         </w:rPr>
-        <w:t>Implement Neighborhoods in Search and LeadModel</w:t>
-      </w:r>
+        <w:t xml:space="preserve">Implement Neighborhoods in Search and </w:t>
+      </w:r>
+      <w:proofErr w:type="spellStart"/>
+      <w:r>
+        <w:rPr>
+          <w:color w:val="BFBFBF" w:themeColor="background1" w:themeShade="BF"/>
+          <w:sz w:val="20"/>
+          <w:szCs w:val="20"/>
+        </w:rPr>
+        <w:t>LeadModel</w:t>
+      </w:r>
+      <w:proofErr w:type="spellEnd"/>
     </w:p>
     <w:p>
       <w:pPr>
@@ -1146,7 +1274,25 @@
           <w:sz w:val="20"/>
           <w:szCs w:val="20"/>
         </w:rPr>
-        <w:t xml:space="preserve"> and Auth form</w:t>
+        <w:t xml:space="preserve"> and </w:t>
+      </w:r>
+      <w:proofErr w:type="spellStart"/>
+      <w:r>
+        <w:rPr>
+          <w:color w:val="BFBFBF" w:themeColor="background1" w:themeShade="BF"/>
+          <w:sz w:val="20"/>
+          <w:szCs w:val="20"/>
+        </w:rPr>
+        <w:t>Auth</w:t>
+      </w:r>
+      <w:proofErr w:type="spellEnd"/>
+      <w:r>
+        <w:rPr>
+          <w:color w:val="BFBFBF" w:themeColor="background1" w:themeShade="BF"/>
+          <w:sz w:val="20"/>
+          <w:szCs w:val="20"/>
+        </w:rPr>
+        <w:t xml:space="preserve"> form</w:t>
       </w:r>
     </w:p>
     <w:p>
@@ -1208,6 +1354,7 @@
         </w:rPr>
         <w:t xml:space="preserve">in the </w:t>
       </w:r>
+      <w:proofErr w:type="spellStart"/>
       <w:r>
         <w:rPr>
           <w:color w:val="BFBFBF" w:themeColor="background1" w:themeShade="BF"/>
@@ -1215,7 +1362,16 @@
           <w:szCs w:val="20"/>
         </w:rPr>
         <w:lastRenderedPageBreak/>
-        <w:t>SortByNeighborhood method. Fix line 70 to ensure the lead doesn’t get added more than once to the list</w:t>
+        <w:t>SortByNeighborhood</w:t>
+      </w:r>
+      <w:proofErr w:type="spellEnd"/>
+      <w:r>
+        <w:rPr>
+          <w:color w:val="BFBFBF" w:themeColor="background1" w:themeShade="BF"/>
+          <w:sz w:val="20"/>
+          <w:szCs w:val="20"/>
+        </w:rPr>
+        <w:t xml:space="preserve"> method. Fix line 70 to ensure the lead doesn’t get added more than once to the list</w:t>
       </w:r>
       <w:r>
         <w:rPr>
@@ -1245,7 +1401,25 @@
           <w:sz w:val="20"/>
           <w:szCs w:val="20"/>
         </w:rPr>
-        <w:t>Add Email for User Auth and make sure it is unique</w:t>
+        <w:t xml:space="preserve">Add Email for User </w:t>
+      </w:r>
+      <w:proofErr w:type="spellStart"/>
+      <w:r>
+        <w:rPr>
+          <w:color w:val="BFBFBF" w:themeColor="background1" w:themeShade="BF"/>
+          <w:sz w:val="20"/>
+          <w:szCs w:val="20"/>
+        </w:rPr>
+        <w:t>Auth</w:t>
+      </w:r>
+      <w:proofErr w:type="spellEnd"/>
+      <w:r>
+        <w:rPr>
+          <w:color w:val="BFBFBF" w:themeColor="background1" w:themeShade="BF"/>
+          <w:sz w:val="20"/>
+          <w:szCs w:val="20"/>
+        </w:rPr>
+        <w:t xml:space="preserve"> and make sure it is unique</w:t>
       </w:r>
     </w:p>
     <w:p>
@@ -1283,13 +1457,23 @@
           <w:szCs w:val="20"/>
         </w:rPr>
       </w:pPr>
-      <w:r>
-        <w:rPr>
-          <w:color w:val="BFBFBF" w:themeColor="background1" w:themeShade="BF"/>
-          <w:sz w:val="20"/>
-          <w:szCs w:val="20"/>
-        </w:rPr>
-        <w:t xml:space="preserve">Aot </w:t>
+      <w:proofErr w:type="spellStart"/>
+      <w:r>
+        <w:rPr>
+          <w:color w:val="BFBFBF" w:themeColor="background1" w:themeShade="BF"/>
+          <w:sz w:val="20"/>
+          <w:szCs w:val="20"/>
+        </w:rPr>
+        <w:t>Aot</w:t>
+      </w:r>
+      <w:proofErr w:type="spellEnd"/>
+      <w:r>
+        <w:rPr>
+          <w:color w:val="BFBFBF" w:themeColor="background1" w:themeShade="BF"/>
+          <w:sz w:val="20"/>
+          <w:szCs w:val="20"/>
+        </w:rPr>
+        <w:t xml:space="preserve"> </w:t>
       </w:r>
       <w:r>
         <w:rPr>
@@ -1313,7 +1497,79 @@
           <w:sz w:val="20"/>
           <w:szCs w:val="20"/>
         </w:rPr>
-        <w:t xml:space="preserve"> (issues: aot broke because of ‘/Common/….” Having to be replaced with “Common/….” In every component file, and rollup was saying guid import didn’t work in BaseModel (replaced with a random js Math number generator))</w:t>
+        <w:t xml:space="preserve"> (issues: </w:t>
+      </w:r>
+      <w:proofErr w:type="spellStart"/>
+      <w:r>
+        <w:rPr>
+          <w:color w:val="BFBFBF" w:themeColor="background1" w:themeShade="BF"/>
+          <w:sz w:val="20"/>
+          <w:szCs w:val="20"/>
+        </w:rPr>
+        <w:t>aot</w:t>
+      </w:r>
+      <w:proofErr w:type="spellEnd"/>
+      <w:r>
+        <w:rPr>
+          <w:color w:val="BFBFBF" w:themeColor="background1" w:themeShade="BF"/>
+          <w:sz w:val="20"/>
+          <w:szCs w:val="20"/>
+        </w:rPr>
+        <w:t xml:space="preserve"> broke because of ‘/Common/….” Having to be replaced with “Common/….” In every component file, and rollup was saying </w:t>
+      </w:r>
+      <w:proofErr w:type="spellStart"/>
+      <w:r>
+        <w:rPr>
+          <w:color w:val="BFBFBF" w:themeColor="background1" w:themeShade="BF"/>
+          <w:sz w:val="20"/>
+          <w:szCs w:val="20"/>
+        </w:rPr>
+        <w:t>guid</w:t>
+      </w:r>
+      <w:proofErr w:type="spellEnd"/>
+      <w:r>
+        <w:rPr>
+          <w:color w:val="BFBFBF" w:themeColor="background1" w:themeShade="BF"/>
+          <w:sz w:val="20"/>
+          <w:szCs w:val="20"/>
+        </w:rPr>
+        <w:t xml:space="preserve"> import didn’t work in </w:t>
+      </w:r>
+      <w:proofErr w:type="spellStart"/>
+      <w:r>
+        <w:rPr>
+          <w:color w:val="BFBFBF" w:themeColor="background1" w:themeShade="BF"/>
+          <w:sz w:val="20"/>
+          <w:szCs w:val="20"/>
+        </w:rPr>
+        <w:t>BaseModel</w:t>
+      </w:r>
+      <w:proofErr w:type="spellEnd"/>
+      <w:r>
+        <w:rPr>
+          <w:color w:val="BFBFBF" w:themeColor="background1" w:themeShade="BF"/>
+          <w:sz w:val="20"/>
+          <w:szCs w:val="20"/>
+        </w:rPr>
+        <w:t xml:space="preserve"> (replaced with a random </w:t>
+      </w:r>
+      <w:proofErr w:type="spellStart"/>
+      <w:r>
+        <w:rPr>
+          <w:color w:val="BFBFBF" w:themeColor="background1" w:themeShade="BF"/>
+          <w:sz w:val="20"/>
+          <w:szCs w:val="20"/>
+        </w:rPr>
+        <w:t>js</w:t>
+      </w:r>
+      <w:proofErr w:type="spellEnd"/>
+      <w:r>
+        <w:rPr>
+          <w:color w:val="BFBFBF" w:themeColor="background1" w:themeShade="BF"/>
+          <w:sz w:val="20"/>
+          <w:szCs w:val="20"/>
+        </w:rPr>
+        <w:t xml:space="preserve"> Math number generator))</w:t>
       </w:r>
     </w:p>
     <w:p>
@@ -1391,12 +1647,21 @@
           <w:szCs w:val="20"/>
         </w:rPr>
       </w:pPr>
-      <w:r>
-        <w:rPr>
-          <w:sz w:val="20"/>
-          <w:szCs w:val="20"/>
-        </w:rPr>
-        <w:t>LeadModel.Phone.AreaCode error</w:t>
+      <w:proofErr w:type="spellStart"/>
+      <w:r>
+        <w:rPr>
+          <w:sz w:val="20"/>
+          <w:szCs w:val="20"/>
+        </w:rPr>
+        <w:t>LeadModel.Phone.AreaCode</w:t>
+      </w:r>
+      <w:proofErr w:type="spellEnd"/>
+      <w:r>
+        <w:rPr>
+          <w:sz w:val="20"/>
+          <w:szCs w:val="20"/>
+        </w:rPr>
+        <w:t xml:space="preserve"> error</w:t>
       </w:r>
     </w:p>
     <w:p>
@@ -1411,12 +1676,21 @@
           <w:szCs w:val="20"/>
         </w:rPr>
       </w:pPr>
-      <w:r>
-        <w:rPr>
-          <w:sz w:val="20"/>
-          <w:szCs w:val="20"/>
-        </w:rPr>
-        <w:t>Aot or rollup breaks modals and some CSS</w:t>
+      <w:proofErr w:type="spellStart"/>
+      <w:r>
+        <w:rPr>
+          <w:sz w:val="20"/>
+          <w:szCs w:val="20"/>
+        </w:rPr>
+        <w:t>Aot</w:t>
+      </w:r>
+      <w:proofErr w:type="spellEnd"/>
+      <w:r>
+        <w:rPr>
+          <w:sz w:val="20"/>
+          <w:szCs w:val="20"/>
+        </w:rPr>
+        <w:t xml:space="preserve"> or rollup breaks modals and some CSS</w:t>
       </w:r>
     </w:p>
     <w:p>
@@ -1641,7 +1915,39 @@
           <w:sz w:val="20"/>
           <w:szCs w:val="20"/>
         </w:rPr>
-        <w:t>Produces Dist and Aot folders in Client</w:t>
+        <w:t xml:space="preserve">Produces </w:t>
+      </w:r>
+      <w:proofErr w:type="spellStart"/>
+      <w:r>
+        <w:rPr>
+          <w:sz w:val="20"/>
+          <w:szCs w:val="20"/>
+        </w:rPr>
+        <w:t>Dist</w:t>
+      </w:r>
+      <w:proofErr w:type="spellEnd"/>
+      <w:r>
+        <w:rPr>
+          <w:sz w:val="20"/>
+          <w:szCs w:val="20"/>
+        </w:rPr>
+        <w:t xml:space="preserve"> and </w:t>
+      </w:r>
+      <w:proofErr w:type="spellStart"/>
+      <w:r>
+        <w:rPr>
+          <w:sz w:val="20"/>
+          <w:szCs w:val="20"/>
+        </w:rPr>
+        <w:t>Aot</w:t>
+      </w:r>
+      <w:proofErr w:type="spellEnd"/>
+      <w:r>
+        <w:rPr>
+          <w:sz w:val="20"/>
+          <w:szCs w:val="20"/>
+        </w:rPr>
+        <w:t xml:space="preserve"> folders in Client</w:t>
       </w:r>
     </w:p>
     <w:p>
@@ -1661,7 +1967,23 @@
           <w:sz w:val="20"/>
           <w:szCs w:val="20"/>
         </w:rPr>
-        <w:t>Cleans all TypeScript files</w:t>
+        <w:t xml:space="preserve">Cleans all </w:t>
+      </w:r>
+      <w:proofErr w:type="spellStart"/>
+      <w:r>
+        <w:rPr>
+          <w:sz w:val="20"/>
+          <w:szCs w:val="20"/>
+        </w:rPr>
+        <w:t>TypeScript</w:t>
+      </w:r>
+      <w:proofErr w:type="spellEnd"/>
+      <w:r>
+        <w:rPr>
+          <w:sz w:val="20"/>
+          <w:szCs w:val="20"/>
+        </w:rPr>
+        <w:t xml:space="preserve"> files</w:t>
       </w:r>
     </w:p>
     <w:p>
@@ -1681,7 +2003,23 @@
           <w:sz w:val="20"/>
           <w:szCs w:val="20"/>
         </w:rPr>
-        <w:t xml:space="preserve">Installs npm on both Client and </w:t>
+        <w:t xml:space="preserve">Installs </w:t>
+      </w:r>
+      <w:proofErr w:type="spellStart"/>
+      <w:r>
+        <w:rPr>
+          <w:sz w:val="20"/>
+          <w:szCs w:val="20"/>
+        </w:rPr>
+        <w:t>npm</w:t>
+      </w:r>
+      <w:proofErr w:type="spellEnd"/>
+      <w:r>
+        <w:rPr>
+          <w:sz w:val="20"/>
+          <w:szCs w:val="20"/>
+        </w:rPr>
+        <w:t xml:space="preserve"> on both Client and </w:t>
       </w:r>
       <w:r>
         <w:rPr>
@@ -1719,6 +2057,8 @@
           <w:szCs w:val="20"/>
         </w:rPr>
       </w:pPr>
+      <w:proofErr w:type="spellStart"/>
+      <w:proofErr w:type="gramStart"/>
       <w:r>
         <w:rPr>
           <w:sz w:val="20"/>
@@ -1726,6 +2066,8 @@
         </w:rPr>
         <w:t>leads.care</w:t>
       </w:r>
+      <w:proofErr w:type="spellEnd"/>
+      <w:proofErr w:type="gramEnd"/>
     </w:p>
     <w:p>
       <w:pPr>
@@ -1756,8 +2098,17 @@
           <w:sz w:val="20"/>
           <w:szCs w:val="20"/>
         </w:rPr>
-        <w:t>|-client</w:t>
-      </w:r>
+        <w:t>|-</w:t>
+      </w:r>
+      <w:proofErr w:type="gramStart"/>
+      <w:r>
+        <w:rPr>
+          <w:sz w:val="20"/>
+          <w:szCs w:val="20"/>
+        </w:rPr>
+        <w:t>client</w:t>
+      </w:r>
+      <w:proofErr w:type="gramEnd"/>
     </w:p>
     <w:p>
       <w:pPr>
@@ -1773,7 +2124,41 @@
           <w:szCs w:val="20"/>
         </w:rPr>
         <w:tab/>
-        <w:t>|-aot, dist folders</w:t>
+        <w:t>|-</w:t>
+      </w:r>
+      <w:proofErr w:type="spellStart"/>
+      <w:proofErr w:type="gramStart"/>
+      <w:r>
+        <w:rPr>
+          <w:sz w:val="20"/>
+          <w:szCs w:val="20"/>
+        </w:rPr>
+        <w:t>aot</w:t>
+      </w:r>
+      <w:proofErr w:type="spellEnd"/>
+      <w:proofErr w:type="gramEnd"/>
+      <w:r>
+        <w:rPr>
+          <w:sz w:val="20"/>
+          <w:szCs w:val="20"/>
+        </w:rPr>
+        <w:t xml:space="preserve">, </w:t>
+      </w:r>
+      <w:proofErr w:type="spellStart"/>
+      <w:r>
+        <w:rPr>
+          <w:sz w:val="20"/>
+          <w:szCs w:val="20"/>
+        </w:rPr>
+        <w:t>dist</w:t>
+      </w:r>
+      <w:proofErr w:type="spellEnd"/>
+      <w:r>
+        <w:rPr>
+          <w:sz w:val="20"/>
+          <w:szCs w:val="20"/>
+        </w:rPr>
+        <w:t xml:space="preserve"> folders</w:t>
       </w:r>
     </w:p>
     <w:p>
@@ -1789,8 +2174,17 @@
           <w:sz w:val="20"/>
           <w:szCs w:val="20"/>
         </w:rPr>
-        <w:t>|-server</w:t>
-      </w:r>
+        <w:t>|-</w:t>
+      </w:r>
+      <w:proofErr w:type="gramStart"/>
+      <w:r>
+        <w:rPr>
+          <w:sz w:val="20"/>
+          <w:szCs w:val="20"/>
+        </w:rPr>
+        <w:t>server</w:t>
+      </w:r>
+      <w:proofErr w:type="gramEnd"/>
     </w:p>
     <w:p>
       <w:pPr>
@@ -1806,7 +2200,23 @@
           <w:szCs w:val="20"/>
         </w:rPr>
         <w:tab/>
-        <w:t>|-All js files</w:t>
+        <w:t xml:space="preserve">|-All </w:t>
+      </w:r>
+      <w:proofErr w:type="spellStart"/>
+      <w:r>
+        <w:rPr>
+          <w:sz w:val="20"/>
+          <w:szCs w:val="20"/>
+        </w:rPr>
+        <w:t>js</w:t>
+      </w:r>
+      <w:proofErr w:type="spellEnd"/>
+      <w:r>
+        <w:rPr>
+          <w:sz w:val="20"/>
+          <w:szCs w:val="20"/>
+        </w:rPr>
+        <w:t xml:space="preserve"> files</w:t>
       </w:r>
       <w:r>
         <w:rPr>
@@ -1829,8 +2239,17 @@
           <w:sz w:val="20"/>
           <w:szCs w:val="20"/>
         </w:rPr>
-        <w:t>|-install</w:t>
-      </w:r>
+        <w:t>|-</w:t>
+      </w:r>
+      <w:proofErr w:type="gramStart"/>
+      <w:r>
+        <w:rPr>
+          <w:sz w:val="20"/>
+          <w:szCs w:val="20"/>
+        </w:rPr>
+        <w:t>install</w:t>
+      </w:r>
+      <w:proofErr w:type="gramEnd"/>
     </w:p>
     <w:p>
       <w:pPr>
@@ -1846,7 +2265,23 @@
           <w:szCs w:val="20"/>
         </w:rPr>
         <w:tab/>
-        <w:t>|-firstInstall.sh, Install.sh, uninstall.sh</w:t>
+        <w:t>|-</w:t>
+      </w:r>
+      <w:proofErr w:type="gramStart"/>
+      <w:r>
+        <w:rPr>
+          <w:sz w:val="20"/>
+          <w:szCs w:val="20"/>
+        </w:rPr>
+        <w:t>firstInstall.sh</w:t>
+      </w:r>
+      <w:proofErr w:type="gramEnd"/>
+      <w:r>
+        <w:rPr>
+          <w:sz w:val="20"/>
+          <w:szCs w:val="20"/>
+        </w:rPr>
+        <w:t>, Install.sh, uninstall.sh</w:t>
       </w:r>
     </w:p>
     <w:p>
@@ -1862,7 +2297,32 @@
           <w:sz w:val="20"/>
           <w:szCs w:val="20"/>
         </w:rPr>
-        <w:t>|-node_modules (root)</w:t>
+        <w:t>|-</w:t>
+      </w:r>
+      <w:proofErr w:type="spellStart"/>
+      <w:proofErr w:type="gramStart"/>
+      <w:r>
+        <w:rPr>
+          <w:sz w:val="20"/>
+          <w:szCs w:val="20"/>
+        </w:rPr>
+        <w:t>node</w:t>
+      </w:r>
+      <w:proofErr w:type="gramEnd"/>
+      <w:r>
+        <w:rPr>
+          <w:sz w:val="20"/>
+          <w:szCs w:val="20"/>
+        </w:rPr>
+        <w:t>_modules</w:t>
+      </w:r>
+      <w:proofErr w:type="spellEnd"/>
+      <w:r>
+        <w:rPr>
+          <w:sz w:val="20"/>
+          <w:szCs w:val="20"/>
+        </w:rPr>
+        <w:t xml:space="preserve"> (root)</w:t>
       </w:r>
     </w:p>
     <w:p>
@@ -2102,14 +2562,44 @@
           <w:szCs w:val="20"/>
         </w:rPr>
       </w:pPr>
+      <w:proofErr w:type="spellStart"/>
+      <w:proofErr w:type="gramStart"/>
       <w:r>
         <w:rPr>
           <w:rFonts w:ascii="Monaco" w:hAnsi="Monaco" w:cs="Monaco"/>
           <w:sz w:val="20"/>
           <w:szCs w:val="20"/>
         </w:rPr>
-        <w:t>ssh-keygen -t rsa</w:t>
-      </w:r>
+        <w:t>ssh</w:t>
+      </w:r>
+      <w:proofErr w:type="gramEnd"/>
+      <w:r>
+        <w:rPr>
+          <w:rFonts w:ascii="Monaco" w:hAnsi="Monaco" w:cs="Monaco"/>
+          <w:sz w:val="20"/>
+          <w:szCs w:val="20"/>
+        </w:rPr>
+        <w:t>-keygen</w:t>
+      </w:r>
+      <w:proofErr w:type="spellEnd"/>
+      <w:r>
+        <w:rPr>
+          <w:rFonts w:ascii="Monaco" w:hAnsi="Monaco" w:cs="Monaco"/>
+          <w:sz w:val="20"/>
+          <w:szCs w:val="20"/>
+        </w:rPr>
+        <w:t xml:space="preserve"> -t </w:t>
+      </w:r>
+      <w:proofErr w:type="spellStart"/>
+      <w:r>
+        <w:rPr>
+          <w:rFonts w:ascii="Monaco" w:hAnsi="Monaco" w:cs="Monaco"/>
+          <w:sz w:val="20"/>
+          <w:szCs w:val="20"/>
+        </w:rPr>
+        <w:t>rsa</w:t>
+      </w:r>
+      <w:proofErr w:type="spellEnd"/>
     </w:p>
     <w:p>
       <w:pPr>
@@ -2123,14 +2613,52 @@
           <w:szCs w:val="20"/>
         </w:rPr>
       </w:pPr>
+      <w:proofErr w:type="gramStart"/>
       <w:r>
         <w:rPr>
           <w:rFonts w:ascii="Monaco" w:hAnsi="Monaco" w:cs="Monaco"/>
           <w:sz w:val="20"/>
           <w:szCs w:val="20"/>
         </w:rPr>
-        <w:t>file to save in: /Users/Nicolas/.ssh/leadDroplet</w:t>
-      </w:r>
+        <w:t>file</w:t>
+      </w:r>
+      <w:proofErr w:type="gramEnd"/>
+      <w:r>
+        <w:rPr>
+          <w:rFonts w:ascii="Monaco" w:hAnsi="Monaco" w:cs="Monaco"/>
+          <w:sz w:val="20"/>
+          <w:szCs w:val="20"/>
+        </w:rPr>
+        <w:t xml:space="preserve"> to save in: /Users/Nicolas/.</w:t>
+      </w:r>
+      <w:proofErr w:type="spellStart"/>
+      <w:r>
+        <w:rPr>
+          <w:rFonts w:ascii="Monaco" w:hAnsi="Monaco" w:cs="Monaco"/>
+          <w:sz w:val="20"/>
+          <w:szCs w:val="20"/>
+        </w:rPr>
+        <w:t>ssh</w:t>
+      </w:r>
+      <w:proofErr w:type="spellEnd"/>
+      <w:r>
+        <w:rPr>
+          <w:rFonts w:ascii="Monaco" w:hAnsi="Monaco" w:cs="Monaco"/>
+          <w:sz w:val="20"/>
+          <w:szCs w:val="20"/>
+        </w:rPr>
+        <w:t>/</w:t>
+      </w:r>
+      <w:proofErr w:type="spellStart"/>
+      <w:r>
+        <w:rPr>
+          <w:rFonts w:ascii="Monaco" w:hAnsi="Monaco" w:cs="Monaco"/>
+          <w:sz w:val="20"/>
+          <w:szCs w:val="20"/>
+        </w:rPr>
+        <w:t>leadDroplet</w:t>
+      </w:r>
+      <w:proofErr w:type="spellEnd"/>
     </w:p>
     <w:p>
       <w:pPr>
@@ -2144,13 +2672,41 @@
           <w:szCs w:val="20"/>
         </w:rPr>
       </w:pPr>
+      <w:proofErr w:type="gramStart"/>
       <w:r>
         <w:rPr>
           <w:rFonts w:ascii="Monaco" w:hAnsi="Monaco" w:cs="Monaco"/>
           <w:sz w:val="20"/>
           <w:szCs w:val="20"/>
         </w:rPr>
-        <w:t xml:space="preserve">cat /Users/Nicolas/.ssh/leadDroplet.pub </w:t>
+        <w:t>cat</w:t>
+      </w:r>
+      <w:proofErr w:type="gramEnd"/>
+      <w:r>
+        <w:rPr>
+          <w:rFonts w:ascii="Monaco" w:hAnsi="Monaco" w:cs="Monaco"/>
+          <w:sz w:val="20"/>
+          <w:szCs w:val="20"/>
+        </w:rPr>
+        <w:t xml:space="preserve"> /Users/Nicolas/.</w:t>
+      </w:r>
+      <w:proofErr w:type="spellStart"/>
+      <w:r>
+        <w:rPr>
+          <w:rFonts w:ascii="Monaco" w:hAnsi="Monaco" w:cs="Monaco"/>
+          <w:sz w:val="20"/>
+          <w:szCs w:val="20"/>
+        </w:rPr>
+        <w:t>ssh</w:t>
+      </w:r>
+      <w:proofErr w:type="spellEnd"/>
+      <w:r>
+        <w:rPr>
+          <w:rFonts w:ascii="Monaco" w:hAnsi="Monaco" w:cs="Monaco"/>
+          <w:sz w:val="20"/>
+          <w:szCs w:val="20"/>
+        </w:rPr>
+        <w:t xml:space="preserve">/leadDroplet.pub </w:t>
       </w:r>
       <w:r>
         <w:rPr>
@@ -2198,8 +2754,27 @@
           <w:sz w:val="20"/>
           <w:szCs w:val="20"/>
         </w:rPr>
-        <w:t xml:space="preserve">Copy the contents of that ssh file using the terminal command </w:t>
-      </w:r>
+        <w:t xml:space="preserve">Copy the contents of that </w:t>
+      </w:r>
+      <w:proofErr w:type="spellStart"/>
+      <w:r>
+        <w:rPr>
+          <w:rFonts w:cs="Monaco"/>
+          <w:sz w:val="20"/>
+          <w:szCs w:val="20"/>
+        </w:rPr>
+        <w:t>ssh</w:t>
+      </w:r>
+      <w:proofErr w:type="spellEnd"/>
+      <w:r>
+        <w:rPr>
+          <w:rFonts w:cs="Monaco"/>
+          <w:sz w:val="20"/>
+          <w:szCs w:val="20"/>
+        </w:rPr>
+        <w:t xml:space="preserve"> file using the terminal command </w:t>
+      </w:r>
+      <w:proofErr w:type="spellStart"/>
       <w:r>
         <w:rPr>
           <w:rFonts w:ascii="Menlo Regular" w:hAnsi="Menlo Regular" w:cs="Menlo Regular"/>
@@ -2207,7 +2782,68 @@
           <w:sz w:val="20"/>
           <w:szCs w:val="20"/>
         </w:rPr>
-        <w:t>pbcopy &lt; ~/.ssh/&lt;ssh file name&gt;.pub</w:t>
+        <w:t>pbcopy</w:t>
+      </w:r>
+      <w:proofErr w:type="spellEnd"/>
+      <w:r>
+        <w:rPr>
+          <w:rFonts w:ascii="Menlo Regular" w:hAnsi="Menlo Regular" w:cs="Menlo Regular"/>
+          <w:color w:val="000000"/>
+          <w:sz w:val="20"/>
+          <w:szCs w:val="20"/>
+        </w:rPr>
+        <w:t xml:space="preserve"> &lt; ~/</w:t>
+      </w:r>
+      <w:proofErr w:type="gramStart"/>
+      <w:r>
+        <w:rPr>
+          <w:rFonts w:ascii="Menlo Regular" w:hAnsi="Menlo Regular" w:cs="Menlo Regular"/>
+          <w:color w:val="000000"/>
+          <w:sz w:val="20"/>
+          <w:szCs w:val="20"/>
+        </w:rPr>
+        <w:t>.</w:t>
+      </w:r>
+      <w:proofErr w:type="spellStart"/>
+      <w:r>
+        <w:rPr>
+          <w:rFonts w:ascii="Menlo Regular" w:hAnsi="Menlo Regular" w:cs="Menlo Regular"/>
+          <w:color w:val="000000"/>
+          <w:sz w:val="20"/>
+          <w:szCs w:val="20"/>
+        </w:rPr>
+        <w:t>ssh</w:t>
+      </w:r>
+      <w:proofErr w:type="spellEnd"/>
+      <w:proofErr w:type="gramEnd"/>
+      <w:r>
+        <w:rPr>
+          <w:rFonts w:ascii="Menlo Regular" w:hAnsi="Menlo Regular" w:cs="Menlo Regular"/>
+          <w:color w:val="000000"/>
+          <w:sz w:val="20"/>
+          <w:szCs w:val="20"/>
+        </w:rPr>
+        <w:t>/&lt;</w:t>
+      </w:r>
+      <w:proofErr w:type="spellStart"/>
+      <w:r>
+        <w:rPr>
+          <w:rFonts w:ascii="Menlo Regular" w:hAnsi="Menlo Regular" w:cs="Menlo Regular"/>
+          <w:color w:val="000000"/>
+          <w:sz w:val="20"/>
+          <w:szCs w:val="20"/>
+        </w:rPr>
+        <w:t>ssh</w:t>
+      </w:r>
+      <w:proofErr w:type="spellEnd"/>
+      <w:r>
+        <w:rPr>
+          <w:rFonts w:ascii="Menlo Regular" w:hAnsi="Menlo Regular" w:cs="Menlo Regular"/>
+          <w:color w:val="000000"/>
+          <w:sz w:val="20"/>
+          <w:szCs w:val="20"/>
+        </w:rPr>
+        <w:t xml:space="preserve"> file name&gt;.pub</w:t>
       </w:r>
       <w:r>
         <w:rPr>
@@ -2223,7 +2859,79 @@
           <w:sz w:val="20"/>
           <w:szCs w:val="20"/>
         </w:rPr>
-        <w:t>(copy the whole thing, including the MacBook – Pro.local and ssh – rsa parts)</w:t>
+        <w:t>(</w:t>
+      </w:r>
+      <w:proofErr w:type="gramStart"/>
+      <w:r>
+        <w:rPr>
+          <w:rFonts w:cs="Monaco"/>
+          <w:sz w:val="20"/>
+          <w:szCs w:val="20"/>
+        </w:rPr>
+        <w:t>copy</w:t>
+      </w:r>
+      <w:proofErr w:type="gramEnd"/>
+      <w:r>
+        <w:rPr>
+          <w:rFonts w:cs="Monaco"/>
+          <w:sz w:val="20"/>
+          <w:szCs w:val="20"/>
+        </w:rPr>
+        <w:t xml:space="preserve"> the whole thing, including the MacBook – </w:t>
+      </w:r>
+      <w:proofErr w:type="spellStart"/>
+      <w:r>
+        <w:rPr>
+          <w:rFonts w:cs="Monaco"/>
+          <w:sz w:val="20"/>
+          <w:szCs w:val="20"/>
+        </w:rPr>
+        <w:t>Pro.local</w:t>
+      </w:r>
+      <w:proofErr w:type="spellEnd"/>
+      <w:r>
+        <w:rPr>
+          <w:rFonts w:cs="Monaco"/>
+          <w:sz w:val="20"/>
+          <w:szCs w:val="20"/>
+        </w:rPr>
+        <w:t xml:space="preserve"> and </w:t>
+      </w:r>
+      <w:proofErr w:type="spellStart"/>
+      <w:r>
+        <w:rPr>
+          <w:rFonts w:cs="Monaco"/>
+          <w:sz w:val="20"/>
+          <w:szCs w:val="20"/>
+        </w:rPr>
+        <w:t>ssh</w:t>
+      </w:r>
+      <w:proofErr w:type="spellEnd"/>
+      <w:r>
+        <w:rPr>
+          <w:rFonts w:cs="Monaco"/>
+          <w:sz w:val="20"/>
+          <w:szCs w:val="20"/>
+        </w:rPr>
+        <w:t xml:space="preserve"> – </w:t>
+      </w:r>
+      <w:proofErr w:type="spellStart"/>
+      <w:r>
+        <w:rPr>
+          <w:rFonts w:cs="Monaco"/>
+          <w:sz w:val="20"/>
+          <w:szCs w:val="20"/>
+        </w:rPr>
+        <w:t>rsa</w:t>
+      </w:r>
+      <w:proofErr w:type="spellEnd"/>
+      <w:r>
+        <w:rPr>
+          <w:rFonts w:cs="Monaco"/>
+          <w:sz w:val="20"/>
+          <w:szCs w:val="20"/>
+        </w:rPr>
+        <w:t xml:space="preserve"> parts)</w:t>
       </w:r>
     </w:p>
     <w:p>
@@ -2260,7 +2968,25 @@
           <w:sz w:val="20"/>
           <w:szCs w:val="20"/>
         </w:rPr>
-        <w:t>d, write in leadDropletSsh for the nam</w:t>
+        <w:t xml:space="preserve">d, write in </w:t>
+      </w:r>
+      <w:proofErr w:type="spellStart"/>
+      <w:r>
+        <w:rPr>
+          <w:rFonts w:cs="Monaco"/>
+          <w:sz w:val="20"/>
+          <w:szCs w:val="20"/>
+        </w:rPr>
+        <w:t>leadDropletSsh</w:t>
+      </w:r>
+      <w:proofErr w:type="spellEnd"/>
+      <w:r>
+        <w:rPr>
+          <w:rFonts w:cs="Monaco"/>
+          <w:sz w:val="20"/>
+          <w:szCs w:val="20"/>
+        </w:rPr>
+        <w:t xml:space="preserve"> for the nam</w:t>
       </w:r>
       <w:r>
         <w:rPr>
@@ -2283,22 +3009,124 @@
           <w:szCs w:val="20"/>
         </w:rPr>
       </w:pPr>
+      <w:proofErr w:type="spellStart"/>
       <w:r>
         <w:rPr>
           <w:rFonts w:cs="Monaco"/>
           <w:sz w:val="20"/>
           <w:szCs w:val="20"/>
         </w:rPr>
-        <w:t>Ssh-add ~/.ssh/leadDroplet, give the mac password. – This is for Filezilla to log into the drop</w:t>
-      </w:r>
+        <w:t>Ssh</w:t>
+      </w:r>
+      <w:proofErr w:type="spellEnd"/>
       <w:r>
         <w:rPr>
           <w:rFonts w:cs="Monaco"/>
           <w:sz w:val="20"/>
           <w:szCs w:val="20"/>
         </w:rPr>
-        <w:t>let. Because of this step, there is no need to add a keyfile in FileZilla</w:t>
-      </w:r>
+        <w:t>-add ~/</w:t>
+      </w:r>
+      <w:proofErr w:type="gramStart"/>
+      <w:r>
+        <w:rPr>
+          <w:rFonts w:cs="Monaco"/>
+          <w:sz w:val="20"/>
+          <w:szCs w:val="20"/>
+        </w:rPr>
+        <w:t>.</w:t>
+      </w:r>
+      <w:proofErr w:type="spellStart"/>
+      <w:r>
+        <w:rPr>
+          <w:rFonts w:cs="Monaco"/>
+          <w:sz w:val="20"/>
+          <w:szCs w:val="20"/>
+        </w:rPr>
+        <w:t>ssh</w:t>
+      </w:r>
+      <w:proofErr w:type="spellEnd"/>
+      <w:proofErr w:type="gramEnd"/>
+      <w:r>
+        <w:rPr>
+          <w:rFonts w:cs="Monaco"/>
+          <w:sz w:val="20"/>
+          <w:szCs w:val="20"/>
+        </w:rPr>
+        <w:t>/</w:t>
+      </w:r>
+      <w:proofErr w:type="spellStart"/>
+      <w:r>
+        <w:rPr>
+          <w:rFonts w:cs="Monaco"/>
+          <w:sz w:val="20"/>
+          <w:szCs w:val="20"/>
+        </w:rPr>
+        <w:t>leadDroplet</w:t>
+      </w:r>
+      <w:proofErr w:type="spellEnd"/>
+      <w:r>
+        <w:rPr>
+          <w:rFonts w:cs="Monaco"/>
+          <w:sz w:val="20"/>
+          <w:szCs w:val="20"/>
+        </w:rPr>
+        <w:t xml:space="preserve">, give the mac password. – This is for </w:t>
+      </w:r>
+      <w:proofErr w:type="spellStart"/>
+      <w:r>
+        <w:rPr>
+          <w:rFonts w:cs="Monaco"/>
+          <w:sz w:val="20"/>
+          <w:szCs w:val="20"/>
+        </w:rPr>
+        <w:t>Filezilla</w:t>
+      </w:r>
+      <w:proofErr w:type="spellEnd"/>
+      <w:r>
+        <w:rPr>
+          <w:rFonts w:cs="Monaco"/>
+          <w:sz w:val="20"/>
+          <w:szCs w:val="20"/>
+        </w:rPr>
+        <w:t xml:space="preserve"> to log into the drop</w:t>
+      </w:r>
+      <w:r>
+        <w:rPr>
+          <w:rFonts w:cs="Monaco"/>
+          <w:sz w:val="20"/>
+          <w:szCs w:val="20"/>
+        </w:rPr>
+        <w:t xml:space="preserve">let. Because of this step, there is no need to add a </w:t>
+      </w:r>
+      <w:proofErr w:type="spellStart"/>
+      <w:r>
+        <w:rPr>
+          <w:rFonts w:cs="Monaco"/>
+          <w:sz w:val="20"/>
+          <w:szCs w:val="20"/>
+        </w:rPr>
+        <w:t>keyfile</w:t>
+      </w:r>
+      <w:proofErr w:type="spellEnd"/>
+      <w:r>
+        <w:rPr>
+          <w:rFonts w:cs="Monaco"/>
+          <w:sz w:val="20"/>
+          <w:szCs w:val="20"/>
+        </w:rPr>
+        <w:t xml:space="preserve"> in </w:t>
+      </w:r>
+      <w:proofErr w:type="spellStart"/>
+      <w:r>
+        <w:rPr>
+          <w:rFonts w:cs="Monaco"/>
+          <w:sz w:val="20"/>
+          <w:szCs w:val="20"/>
+        </w:rPr>
+        <w:t>FileZilla</w:t>
+      </w:r>
+      <w:proofErr w:type="spellEnd"/>
     </w:p>
     <w:p>
       <w:pPr>
@@ -2318,7 +3146,43 @@
           <w:sz w:val="20"/>
           <w:szCs w:val="20"/>
         </w:rPr>
-        <w:t xml:space="preserve">You can delete and create neww ssh keys on a droplet here: </w:t>
+        <w:t xml:space="preserve">You can delete and create </w:t>
+      </w:r>
+      <w:proofErr w:type="spellStart"/>
+      <w:r>
+        <w:rPr>
+          <w:rFonts w:cs="Monaco"/>
+          <w:sz w:val="20"/>
+          <w:szCs w:val="20"/>
+        </w:rPr>
+        <w:t>neww</w:t>
+      </w:r>
+      <w:proofErr w:type="spellEnd"/>
+      <w:r>
+        <w:rPr>
+          <w:rFonts w:cs="Monaco"/>
+          <w:sz w:val="20"/>
+          <w:szCs w:val="20"/>
+        </w:rPr>
+        <w:t xml:space="preserve"> </w:t>
+      </w:r>
+      <w:proofErr w:type="spellStart"/>
+      <w:r>
+        <w:rPr>
+          <w:rFonts w:cs="Monaco"/>
+          <w:sz w:val="20"/>
+          <w:szCs w:val="20"/>
+        </w:rPr>
+        <w:t>ssh</w:t>
+      </w:r>
+      <w:proofErr w:type="spellEnd"/>
+      <w:r>
+        <w:rPr>
+          <w:rFonts w:cs="Monaco"/>
+          <w:sz w:val="20"/>
+          <w:szCs w:val="20"/>
+        </w:rPr>
+        <w:t xml:space="preserve"> keys on a droplet here: </w:t>
       </w:r>
       <w:hyperlink r:id="rId6" w:history="1">
         <w:r>
@@ -2358,7 +3222,25 @@
           <w:sz w:val="20"/>
           <w:szCs w:val="20"/>
         </w:rPr>
-        <w:t>Create the droplet (LeadDroplet)</w:t>
+        <w:t>Create the droplet (</w:t>
+      </w:r>
+      <w:proofErr w:type="spellStart"/>
+      <w:r>
+        <w:rPr>
+          <w:rFonts w:cs="Monaco"/>
+          <w:sz w:val="20"/>
+          <w:szCs w:val="20"/>
+        </w:rPr>
+        <w:t>LeadDroplet</w:t>
+      </w:r>
+      <w:proofErr w:type="spellEnd"/>
+      <w:r>
+        <w:rPr>
+          <w:rFonts w:cs="Monaco"/>
+          <w:sz w:val="20"/>
+          <w:szCs w:val="20"/>
+        </w:rPr>
+        <w:t>)</w:t>
       </w:r>
     </w:p>
     <w:p>
@@ -2379,7 +3261,25 @@
           <w:sz w:val="20"/>
           <w:szCs w:val="20"/>
         </w:rPr>
-        <w:t>Once it’s created, you have the ip address: 165.227.82.109</w:t>
+        <w:t xml:space="preserve">Once it’s created, you have the </w:t>
+      </w:r>
+      <w:proofErr w:type="spellStart"/>
+      <w:r>
+        <w:rPr>
+          <w:rFonts w:cs="Monaco"/>
+          <w:sz w:val="20"/>
+          <w:szCs w:val="20"/>
+        </w:rPr>
+        <w:t>ip</w:t>
+      </w:r>
+      <w:proofErr w:type="spellEnd"/>
+      <w:r>
+        <w:rPr>
+          <w:rFonts w:cs="Monaco"/>
+          <w:sz w:val="20"/>
+          <w:szCs w:val="20"/>
+        </w:rPr>
+        <w:t xml:space="preserve"> address: 165.227.82.109</w:t>
       </w:r>
     </w:p>
     <w:p>
@@ -2399,7 +3299,23 @@
           <w:sz w:val="20"/>
           <w:szCs w:val="20"/>
         </w:rPr>
-        <w:t>Password has been reset to qazplmQAZPLM135!#%</w:t>
+        <w:t>Password has been reset to qazplmQAZPLM135</w:t>
+      </w:r>
+      <w:proofErr w:type="gramStart"/>
+      <w:r>
+        <w:rPr>
+          <w:sz w:val="20"/>
+          <w:szCs w:val="20"/>
+        </w:rPr>
+        <w:t>!#</w:t>
+      </w:r>
+      <w:proofErr w:type="gramEnd"/>
+      <w:r>
+        <w:rPr>
+          <w:sz w:val="20"/>
+          <w:szCs w:val="20"/>
+        </w:rPr>
+        <w:t>%</w:t>
       </w:r>
     </w:p>
     <w:p>
@@ -2419,7 +3335,23 @@
           <w:sz w:val="20"/>
           <w:szCs w:val="20"/>
         </w:rPr>
-        <w:t>To SFTP into the instance, use FileZilla:</w:t>
+        <w:t xml:space="preserve">To SFTP into the instance, use </w:t>
+      </w:r>
+      <w:proofErr w:type="spellStart"/>
+      <w:r>
+        <w:rPr>
+          <w:sz w:val="20"/>
+          <w:szCs w:val="20"/>
+        </w:rPr>
+        <w:t>FileZilla</w:t>
+      </w:r>
+      <w:proofErr w:type="spellEnd"/>
+      <w:r>
+        <w:rPr>
+          <w:sz w:val="20"/>
+          <w:szCs w:val="20"/>
+        </w:rPr>
+        <w:t>:</w:t>
       </w:r>
     </w:p>
     <w:p>
@@ -2526,8 +3458,33 @@
           <w:sz w:val="20"/>
           <w:szCs w:val="20"/>
         </w:rPr>
-        <w:t xml:space="preserve"> (because we ssh-add’ed the leadDroplet</w:t>
-      </w:r>
+        <w:t xml:space="preserve"> (because we </w:t>
+      </w:r>
+      <w:proofErr w:type="spellStart"/>
+      <w:r>
+        <w:rPr>
+          <w:sz w:val="20"/>
+          <w:szCs w:val="20"/>
+        </w:rPr>
+        <w:t>ssh-add’ed</w:t>
+      </w:r>
+      <w:proofErr w:type="spellEnd"/>
+      <w:r>
+        <w:rPr>
+          <w:sz w:val="20"/>
+          <w:szCs w:val="20"/>
+        </w:rPr>
+        <w:t xml:space="preserve"> the </w:t>
+      </w:r>
+      <w:proofErr w:type="spellStart"/>
+      <w:r>
+        <w:rPr>
+          <w:sz w:val="20"/>
+          <w:szCs w:val="20"/>
+        </w:rPr>
+        <w:t>leadDroplet</w:t>
+      </w:r>
+      <w:proofErr w:type="spellEnd"/>
     </w:p>
     <w:p>
       <w:pPr>
@@ -2546,7 +3503,23 @@
           <w:sz w:val="20"/>
           <w:szCs w:val="20"/>
         </w:rPr>
-        <w:t>To ssh into the droplet:</w:t>
+        <w:t xml:space="preserve">To </w:t>
+      </w:r>
+      <w:proofErr w:type="spellStart"/>
+      <w:r>
+        <w:rPr>
+          <w:sz w:val="20"/>
+          <w:szCs w:val="20"/>
+        </w:rPr>
+        <w:t>ssh</w:t>
+      </w:r>
+      <w:proofErr w:type="spellEnd"/>
+      <w:r>
+        <w:rPr>
+          <w:sz w:val="20"/>
+          <w:szCs w:val="20"/>
+        </w:rPr>
+        <w:t xml:space="preserve"> into the droplet:</w:t>
       </w:r>
     </w:p>
     <w:p>
@@ -2566,7 +3539,23 @@
           <w:sz w:val="20"/>
           <w:szCs w:val="20"/>
         </w:rPr>
-        <w:t xml:space="preserve">Simply go to the mac bash terminal and enter ssh </w:t>
+        <w:t xml:space="preserve">Simply go to the mac bash terminal and enter </w:t>
+      </w:r>
+      <w:proofErr w:type="spellStart"/>
+      <w:r>
+        <w:rPr>
+          <w:sz w:val="20"/>
+          <w:szCs w:val="20"/>
+        </w:rPr>
+        <w:t>ssh</w:t>
+      </w:r>
+      <w:proofErr w:type="spellEnd"/>
+      <w:r>
+        <w:rPr>
+          <w:sz w:val="20"/>
+          <w:szCs w:val="20"/>
+        </w:rPr>
+        <w:t xml:space="preserve"> </w:t>
       </w:r>
       <w:hyperlink r:id="rId7" w:history="1">
         <w:r>
@@ -2603,7 +3592,23 @@
           <w:sz w:val="20"/>
           <w:szCs w:val="20"/>
         </w:rPr>
-        <w:t xml:space="preserve"> with ‘adduser nick’</w:t>
+        <w:t xml:space="preserve"> with ‘</w:t>
+      </w:r>
+      <w:proofErr w:type="spellStart"/>
+      <w:r>
+        <w:rPr>
+          <w:sz w:val="20"/>
+          <w:szCs w:val="20"/>
+        </w:rPr>
+        <w:t>adduser</w:t>
+      </w:r>
+      <w:proofErr w:type="spellEnd"/>
+      <w:r>
+        <w:rPr>
+          <w:sz w:val="20"/>
+          <w:szCs w:val="20"/>
+        </w:rPr>
+        <w:t xml:space="preserve"> nick’</w:t>
       </w:r>
     </w:p>
     <w:p>
@@ -2650,7 +3655,23 @@
           <w:sz w:val="20"/>
           <w:szCs w:val="20"/>
         </w:rPr>
-        <w:t>: iojknmIOJKNM90()</w:t>
+        <w:t xml:space="preserve">: </w:t>
+      </w:r>
+      <w:proofErr w:type="gramStart"/>
+      <w:r>
+        <w:rPr>
+          <w:sz w:val="20"/>
+          <w:szCs w:val="20"/>
+        </w:rPr>
+        <w:t>iojknmIOJKNM90(</w:t>
+      </w:r>
+      <w:proofErr w:type="gramEnd"/>
+      <w:r>
+        <w:rPr>
+          <w:sz w:val="20"/>
+          <w:szCs w:val="20"/>
+        </w:rPr>
+        <w:t>)</w:t>
       </w:r>
     </w:p>
     <w:p>
@@ -2670,7 +3691,39 @@
           <w:sz w:val="20"/>
           <w:szCs w:val="20"/>
         </w:rPr>
-        <w:t>Gave the new user sudo priviledges:</w:t>
+        <w:t xml:space="preserve">Gave the new user </w:t>
+      </w:r>
+      <w:proofErr w:type="spellStart"/>
+      <w:r>
+        <w:rPr>
+          <w:sz w:val="20"/>
+          <w:szCs w:val="20"/>
+        </w:rPr>
+        <w:t>sudo</w:t>
+      </w:r>
+      <w:proofErr w:type="spellEnd"/>
+      <w:r>
+        <w:rPr>
+          <w:sz w:val="20"/>
+          <w:szCs w:val="20"/>
+        </w:rPr>
+        <w:t xml:space="preserve"> </w:t>
+      </w:r>
+      <w:proofErr w:type="spellStart"/>
+      <w:r>
+        <w:rPr>
+          <w:sz w:val="20"/>
+          <w:szCs w:val="20"/>
+        </w:rPr>
+        <w:t>priviledges</w:t>
+      </w:r>
+      <w:proofErr w:type="spellEnd"/>
+      <w:r>
+        <w:rPr>
+          <w:sz w:val="20"/>
+          <w:szCs w:val="20"/>
+        </w:rPr>
+        <w:t>:</w:t>
       </w:r>
     </w:p>
     <w:p>
@@ -2685,19 +3738,92 @@
           <w:szCs w:val="20"/>
         </w:rPr>
       </w:pPr>
-      <w:r>
-        <w:rPr>
-          <w:sz w:val="20"/>
-          <w:szCs w:val="20"/>
-        </w:rPr>
-        <w:t>Usermod –aG sudo nick   (the ‘-aG’ stands for append group</w:t>
-      </w:r>
-      <w:r>
-        <w:rPr>
-          <w:sz w:val="20"/>
-          <w:szCs w:val="20"/>
-        </w:rPr>
-        <w:t>, because we are appending the sudo group to the nick user</w:t>
+      <w:proofErr w:type="spellStart"/>
+      <w:r>
+        <w:rPr>
+          <w:sz w:val="20"/>
+          <w:szCs w:val="20"/>
+        </w:rPr>
+        <w:t>Usermod</w:t>
+      </w:r>
+      <w:proofErr w:type="spellEnd"/>
+      <w:r>
+        <w:rPr>
+          <w:sz w:val="20"/>
+          <w:szCs w:val="20"/>
+        </w:rPr>
+        <w:t xml:space="preserve"> –</w:t>
+      </w:r>
+      <w:proofErr w:type="spellStart"/>
+      <w:r>
+        <w:rPr>
+          <w:sz w:val="20"/>
+          <w:szCs w:val="20"/>
+        </w:rPr>
+        <w:t>aG</w:t>
+      </w:r>
+      <w:proofErr w:type="spellEnd"/>
+      <w:r>
+        <w:rPr>
+          <w:sz w:val="20"/>
+          <w:szCs w:val="20"/>
+        </w:rPr>
+        <w:t xml:space="preserve"> </w:t>
+      </w:r>
+      <w:proofErr w:type="spellStart"/>
+      <w:r>
+        <w:rPr>
+          <w:sz w:val="20"/>
+          <w:szCs w:val="20"/>
+        </w:rPr>
+        <w:t>sudo</w:t>
+      </w:r>
+      <w:proofErr w:type="spellEnd"/>
+      <w:r>
+        <w:rPr>
+          <w:sz w:val="20"/>
+          <w:szCs w:val="20"/>
+        </w:rPr>
+        <w:t xml:space="preserve"> nick   (the ‘-</w:t>
+      </w:r>
+      <w:proofErr w:type="spellStart"/>
+      <w:r>
+        <w:rPr>
+          <w:sz w:val="20"/>
+          <w:szCs w:val="20"/>
+        </w:rPr>
+        <w:t>aG</w:t>
+      </w:r>
+      <w:proofErr w:type="spellEnd"/>
+      <w:r>
+        <w:rPr>
+          <w:sz w:val="20"/>
+          <w:szCs w:val="20"/>
+        </w:rPr>
+        <w:t>’ stands for append group</w:t>
+      </w:r>
+      <w:r>
+        <w:rPr>
+          <w:sz w:val="20"/>
+          <w:szCs w:val="20"/>
+        </w:rPr>
+        <w:t xml:space="preserve">, because we are appending the </w:t>
+      </w:r>
+      <w:proofErr w:type="spellStart"/>
+      <w:r>
+        <w:rPr>
+          <w:sz w:val="20"/>
+          <w:szCs w:val="20"/>
+        </w:rPr>
+        <w:t>sudo</w:t>
+      </w:r>
+      <w:proofErr w:type="spellEnd"/>
+      <w:r>
+        <w:rPr>
+          <w:sz w:val="20"/>
+          <w:szCs w:val="20"/>
+        </w:rPr>
+        <w:t xml:space="preserve"> group to the nick user</w:t>
       </w:r>
       <w:r>
         <w:rPr>
@@ -2724,7 +3850,23 @@
           <w:sz w:val="20"/>
           <w:szCs w:val="20"/>
         </w:rPr>
-        <w:t>To test that this worked, you can enter id nick, and in the groups, you should see sudo (27) as one of the groups this user has</w:t>
+        <w:t xml:space="preserve">To test that this worked, you can enter id nick, and in the groups, you should see </w:t>
+      </w:r>
+      <w:proofErr w:type="spellStart"/>
+      <w:r>
+        <w:rPr>
+          <w:sz w:val="20"/>
+          <w:szCs w:val="20"/>
+        </w:rPr>
+        <w:t>sudo</w:t>
+      </w:r>
+      <w:proofErr w:type="spellEnd"/>
+      <w:r>
+        <w:rPr>
+          <w:sz w:val="20"/>
+          <w:szCs w:val="20"/>
+        </w:rPr>
+        <w:t xml:space="preserve"> (27) as one of the groups this user has</w:t>
       </w:r>
     </w:p>
     <w:p>
@@ -2744,7 +3886,23 @@
           <w:sz w:val="20"/>
           <w:szCs w:val="20"/>
         </w:rPr>
-        <w:t>Steps to disable password login, and use ssh exclusively</w:t>
+        <w:t xml:space="preserve">Steps to disable password login, and use </w:t>
+      </w:r>
+      <w:proofErr w:type="spellStart"/>
+      <w:r>
+        <w:rPr>
+          <w:sz w:val="20"/>
+          <w:szCs w:val="20"/>
+        </w:rPr>
+        <w:t>ssh</w:t>
+      </w:r>
+      <w:proofErr w:type="spellEnd"/>
+      <w:r>
+        <w:rPr>
+          <w:sz w:val="20"/>
+          <w:szCs w:val="20"/>
+        </w:rPr>
+        <w:t xml:space="preserve"> exclusively</w:t>
       </w:r>
       <w:r>
         <w:rPr>
@@ -2778,7 +3936,23 @@
           <w:sz w:val="20"/>
           <w:szCs w:val="20"/>
         </w:rPr>
-        <w:t>Generate ssh keys</w:t>
+        <w:t xml:space="preserve">Generate </w:t>
+      </w:r>
+      <w:proofErr w:type="spellStart"/>
+      <w:r>
+        <w:rPr>
+          <w:sz w:val="20"/>
+          <w:szCs w:val="20"/>
+        </w:rPr>
+        <w:t>ssh</w:t>
+      </w:r>
+      <w:proofErr w:type="spellEnd"/>
+      <w:r>
+        <w:rPr>
+          <w:sz w:val="20"/>
+          <w:szCs w:val="20"/>
+        </w:rPr>
+        <w:t xml:space="preserve"> keys</w:t>
       </w:r>
       <w:r>
         <w:rPr>
@@ -2807,12 +3981,62 @@
           <w:szCs w:val="20"/>
         </w:rPr>
       </w:pPr>
-      <w:r>
-        <w:rPr>
-          <w:sz w:val="20"/>
-          <w:szCs w:val="20"/>
-        </w:rPr>
-        <w:t>Mkdir ~/.ssh      create the ssh folder</w:t>
+      <w:proofErr w:type="spellStart"/>
+      <w:r>
+        <w:rPr>
+          <w:sz w:val="20"/>
+          <w:szCs w:val="20"/>
+        </w:rPr>
+        <w:t>Mkdir</w:t>
+      </w:r>
+      <w:proofErr w:type="spellEnd"/>
+      <w:r>
+        <w:rPr>
+          <w:sz w:val="20"/>
+          <w:szCs w:val="20"/>
+        </w:rPr>
+        <w:t xml:space="preserve"> ~/</w:t>
+      </w:r>
+      <w:proofErr w:type="gramStart"/>
+      <w:r>
+        <w:rPr>
+          <w:sz w:val="20"/>
+          <w:szCs w:val="20"/>
+        </w:rPr>
+        <w:t>.</w:t>
+      </w:r>
+      <w:proofErr w:type="spellStart"/>
+      <w:r>
+        <w:rPr>
+          <w:sz w:val="20"/>
+          <w:szCs w:val="20"/>
+        </w:rPr>
+        <w:t>ssh</w:t>
+      </w:r>
+      <w:proofErr w:type="spellEnd"/>
+      <w:proofErr w:type="gramEnd"/>
+      <w:r>
+        <w:rPr>
+          <w:sz w:val="20"/>
+          <w:szCs w:val="20"/>
+        </w:rPr>
+        <w:t xml:space="preserve">      create the </w:t>
+      </w:r>
+      <w:proofErr w:type="spellStart"/>
+      <w:r>
+        <w:rPr>
+          <w:sz w:val="20"/>
+          <w:szCs w:val="20"/>
+        </w:rPr>
+        <w:t>ssh</w:t>
+      </w:r>
+      <w:proofErr w:type="spellEnd"/>
+      <w:r>
+        <w:rPr>
+          <w:sz w:val="20"/>
+          <w:szCs w:val="20"/>
+        </w:rPr>
+        <w:t xml:space="preserve"> folder</w:t>
       </w:r>
     </w:p>
     <w:p>
@@ -2827,12 +4051,46 @@
           <w:szCs w:val="20"/>
         </w:rPr>
       </w:pPr>
-      <w:r>
-        <w:rPr>
-          <w:sz w:val="20"/>
-          <w:szCs w:val="20"/>
-        </w:rPr>
-        <w:t>Chmod 700 ~/.ssh     make it accessible only to our user</w:t>
+      <w:proofErr w:type="spellStart"/>
+      <w:r>
+        <w:rPr>
+          <w:sz w:val="20"/>
+          <w:szCs w:val="20"/>
+        </w:rPr>
+        <w:t>Chmod</w:t>
+      </w:r>
+      <w:proofErr w:type="spellEnd"/>
+      <w:r>
+        <w:rPr>
+          <w:sz w:val="20"/>
+          <w:szCs w:val="20"/>
+        </w:rPr>
+        <w:t xml:space="preserve"> 700 ~/</w:t>
+      </w:r>
+      <w:proofErr w:type="gramStart"/>
+      <w:r>
+        <w:rPr>
+          <w:sz w:val="20"/>
+          <w:szCs w:val="20"/>
+        </w:rPr>
+        <w:t>.</w:t>
+      </w:r>
+      <w:proofErr w:type="spellStart"/>
+      <w:r>
+        <w:rPr>
+          <w:sz w:val="20"/>
+          <w:szCs w:val="20"/>
+        </w:rPr>
+        <w:t>ssh</w:t>
+      </w:r>
+      <w:proofErr w:type="spellEnd"/>
+      <w:proofErr w:type="gramEnd"/>
+      <w:r>
+        <w:rPr>
+          <w:sz w:val="20"/>
+          <w:szCs w:val="20"/>
+        </w:rPr>
+        <w:t xml:space="preserve">     make it accessible only to our user</w:t>
       </w:r>
     </w:p>
     <w:p>
@@ -2872,7 +4130,39 @@
           <w:sz w:val="20"/>
           <w:szCs w:val="20"/>
         </w:rPr>
-        <w:t>Install pm2 globally: sudo npm install pm2 –g</w:t>
+        <w:t xml:space="preserve">Install pm2 globally: </w:t>
+      </w:r>
+      <w:proofErr w:type="spellStart"/>
+      <w:r>
+        <w:rPr>
+          <w:sz w:val="20"/>
+          <w:szCs w:val="20"/>
+        </w:rPr>
+        <w:t>sudo</w:t>
+      </w:r>
+      <w:proofErr w:type="spellEnd"/>
+      <w:r>
+        <w:rPr>
+          <w:sz w:val="20"/>
+          <w:szCs w:val="20"/>
+        </w:rPr>
+        <w:t xml:space="preserve"> </w:t>
+      </w:r>
+      <w:proofErr w:type="spellStart"/>
+      <w:r>
+        <w:rPr>
+          <w:sz w:val="20"/>
+          <w:szCs w:val="20"/>
+        </w:rPr>
+        <w:t>npm</w:t>
+      </w:r>
+      <w:proofErr w:type="spellEnd"/>
+      <w:r>
+        <w:rPr>
+          <w:sz w:val="20"/>
+          <w:szCs w:val="20"/>
+        </w:rPr>
+        <w:t xml:space="preserve"> install pm2 –g</w:t>
       </w:r>
     </w:p>
     <w:p>
@@ -2892,7 +4182,23 @@
           <w:sz w:val="20"/>
           <w:szCs w:val="20"/>
         </w:rPr>
-        <w:t>To start the app using pm2: pm2 start Main.js “appname”</w:t>
+        <w:t>To start the app using pm2: pm2 start Main.js “</w:t>
+      </w:r>
+      <w:proofErr w:type="spellStart"/>
+      <w:r>
+        <w:rPr>
+          <w:sz w:val="20"/>
+          <w:szCs w:val="20"/>
+        </w:rPr>
+        <w:t>appname</w:t>
+      </w:r>
+      <w:proofErr w:type="spellEnd"/>
+      <w:r>
+        <w:rPr>
+          <w:sz w:val="20"/>
+          <w:szCs w:val="20"/>
+        </w:rPr>
+        <w:t>”</w:t>
       </w:r>
     </w:p>
     <w:p>
@@ -2955,7 +4261,23 @@
           <w:sz w:val="20"/>
           <w:szCs w:val="20"/>
         </w:rPr>
-        <w:t>Make BaseComponent that includes modal functions, form functions</w:t>
+        <w:t xml:space="preserve">Make </w:t>
+      </w:r>
+      <w:proofErr w:type="spellStart"/>
+      <w:r>
+        <w:rPr>
+          <w:sz w:val="20"/>
+          <w:szCs w:val="20"/>
+        </w:rPr>
+        <w:t>BaseComponent</w:t>
+      </w:r>
+      <w:proofErr w:type="spellEnd"/>
+      <w:r>
+        <w:rPr>
+          <w:sz w:val="20"/>
+          <w:szCs w:val="20"/>
+        </w:rPr>
+        <w:t xml:space="preserve"> that includes modal functions, form functions</w:t>
       </w:r>
     </w:p>
     <w:p>
@@ -3015,7 +4337,23 @@
           <w:sz w:val="20"/>
           <w:szCs w:val="20"/>
         </w:rPr>
-        <w:t>Make LeadForm into a reliable pattern with associated API that is repeatable</w:t>
+        <w:t xml:space="preserve">Make </w:t>
+      </w:r>
+      <w:proofErr w:type="spellStart"/>
+      <w:r>
+        <w:rPr>
+          <w:sz w:val="20"/>
+          <w:szCs w:val="20"/>
+        </w:rPr>
+        <w:t>LeadForm</w:t>
+      </w:r>
+      <w:proofErr w:type="spellEnd"/>
+      <w:r>
+        <w:rPr>
+          <w:sz w:val="20"/>
+          <w:szCs w:val="20"/>
+        </w:rPr>
+        <w:t xml:space="preserve"> into a reliable pattern with associated API that is repeatable</w:t>
       </w:r>
     </w:p>
     <w:p>
@@ -3030,12 +4368,21 @@
           <w:szCs w:val="20"/>
         </w:rPr>
       </w:pPr>
-      <w:r>
-        <w:rPr>
-          <w:sz w:val="20"/>
-          <w:szCs w:val="20"/>
-        </w:rPr>
-        <w:t>Datepicker and checkbox array should be its own component (neighborhoods)</w:t>
+      <w:proofErr w:type="spellStart"/>
+      <w:r>
+        <w:rPr>
+          <w:sz w:val="20"/>
+          <w:szCs w:val="20"/>
+        </w:rPr>
+        <w:t>Datepicker</w:t>
+      </w:r>
+      <w:proofErr w:type="spellEnd"/>
+      <w:r>
+        <w:rPr>
+          <w:sz w:val="20"/>
+          <w:szCs w:val="20"/>
+        </w:rPr>
+        <w:t xml:space="preserve"> and checkbox array should be its own component (neighborhoods)</w:t>
       </w:r>
     </w:p>
     <w:p>
@@ -3075,7 +4422,23 @@
           <w:sz w:val="20"/>
           <w:szCs w:val="20"/>
         </w:rPr>
-        <w:t>Fix modal problem with aot compilation</w:t>
+        <w:t xml:space="preserve">Fix modal problem with </w:t>
+      </w:r>
+      <w:proofErr w:type="spellStart"/>
+      <w:r>
+        <w:rPr>
+          <w:sz w:val="20"/>
+          <w:szCs w:val="20"/>
+        </w:rPr>
+        <w:t>aot</w:t>
+      </w:r>
+      <w:proofErr w:type="spellEnd"/>
+      <w:r>
+        <w:rPr>
+          <w:sz w:val="20"/>
+          <w:szCs w:val="20"/>
+        </w:rPr>
+        <w:t xml:space="preserve"> compilation</w:t>
       </w:r>
     </w:p>
     <w:p>
@@ -3240,6 +4603,7 @@
         </w:rPr>
         <w:t xml:space="preserve">Make lead rows </w:t>
       </w:r>
+      <w:proofErr w:type="spellStart"/>
       <w:r>
         <w:rPr>
           <w:sz w:val="20"/>
@@ -3252,7 +4616,15 @@
           <w:sz w:val="20"/>
           <w:szCs w:val="20"/>
         </w:rPr>
-        <w:t>ble with content</w:t>
+        <w:t>ble</w:t>
+      </w:r>
+      <w:proofErr w:type="spellEnd"/>
+      <w:r>
+        <w:rPr>
+          <w:sz w:val="20"/>
+          <w:szCs w:val="20"/>
+        </w:rPr>
+        <w:t xml:space="preserve"> with content</w:t>
       </w:r>
     </w:p>
     <w:p>
@@ -3343,7 +4715,55 @@
           <w:sz w:val="20"/>
           <w:szCs w:val="20"/>
         </w:rPr>
-        <w:t>If you’re getting an error when accessing the LeadsSearch page, where the content returned is { title: “error” }, the problem is in the server-side TokenValidate middleware. Make sure there are no errors in there like arguments not having a type and such.</w:t>
+        <w:t xml:space="preserve">If you’re getting an error when accessing the </w:t>
+      </w:r>
+      <w:proofErr w:type="spellStart"/>
+      <w:r>
+        <w:rPr>
+          <w:sz w:val="20"/>
+          <w:szCs w:val="20"/>
+        </w:rPr>
+        <w:t>LeadsSearch</w:t>
+      </w:r>
+      <w:proofErr w:type="spellEnd"/>
+      <w:r>
+        <w:rPr>
+          <w:sz w:val="20"/>
+          <w:szCs w:val="20"/>
+        </w:rPr>
+        <w:t xml:space="preserve"> page, where the content returned is </w:t>
+      </w:r>
+      <w:proofErr w:type="gramStart"/>
+      <w:r>
+        <w:rPr>
+          <w:sz w:val="20"/>
+          <w:szCs w:val="20"/>
+        </w:rPr>
+        <w:t>{ title</w:t>
+      </w:r>
+      <w:proofErr w:type="gramEnd"/>
+      <w:r>
+        <w:rPr>
+          <w:sz w:val="20"/>
+          <w:szCs w:val="20"/>
+        </w:rPr>
+        <w:t xml:space="preserve">: “error” }, the problem is in the server-side </w:t>
+      </w:r>
+      <w:proofErr w:type="spellStart"/>
+      <w:r>
+        <w:rPr>
+          <w:sz w:val="20"/>
+          <w:szCs w:val="20"/>
+        </w:rPr>
+        <w:t>TokenValidate</w:t>
+      </w:r>
+      <w:proofErr w:type="spellEnd"/>
+      <w:r>
+        <w:rPr>
+          <w:sz w:val="20"/>
+          <w:szCs w:val="20"/>
+        </w:rPr>
+        <w:t xml:space="preserve"> middleware. Make sure there are no errors in there like arguments not having a type and such.</w:t>
       </w:r>
     </w:p>
     <w:p>
@@ -3363,53 +4783,178 @@
           <w:sz w:val="20"/>
           <w:szCs w:val="20"/>
         </w:rPr>
-        <w:t>If GitHub desktop won’t include the Client folder, it is because Angular-CLI creates a .git and .gitignore resource on creation. Once you delete these two, you should see the insides of the Client folder show up in the GitHub desktop</w:t>
-      </w:r>
-    </w:p>
-    <w:p>
-      <w:pPr>
-        <w:rPr>
-          <w:sz w:val="20"/>
-          <w:szCs w:val="20"/>
-        </w:rPr>
-      </w:pPr>
-    </w:p>
-    <w:p>
-      <w:pPr>
-        <w:rPr>
-          <w:sz w:val="20"/>
-          <w:szCs w:val="20"/>
-        </w:rPr>
-      </w:pPr>
-      <w:r>
-        <w:rPr>
-          <w:sz w:val="20"/>
-          <w:szCs w:val="20"/>
-        </w:rPr>
-        <w:t>How to get the app running after a while of not running it:</w:t>
-      </w:r>
-    </w:p>
-    <w:p>
-      <w:pPr>
-        <w:pStyle w:val="ListParagraph"/>
-        <w:numPr>
-          <w:ilvl w:val="0"/>
-          <w:numId w:val="13"/>
-        </w:numPr>
-        <w:rPr>
-          <w:sz w:val="20"/>
-          <w:szCs w:val="20"/>
-        </w:rPr>
-      </w:pPr>
-      <w:r>
-        <w:rPr>
-          <w:sz w:val="20"/>
-          <w:szCs w:val="20"/>
-        </w:rPr>
-        <w:t>Run mongod</w:t>
+        <w:t xml:space="preserve">If </w:t>
+      </w:r>
+      <w:proofErr w:type="spellStart"/>
+      <w:r>
+        <w:rPr>
+          <w:sz w:val="20"/>
+          <w:szCs w:val="20"/>
+        </w:rPr>
+        <w:t>GitHub</w:t>
+      </w:r>
+      <w:proofErr w:type="spellEnd"/>
+      <w:r>
+        <w:rPr>
+          <w:sz w:val="20"/>
+          <w:szCs w:val="20"/>
+        </w:rPr>
+        <w:t xml:space="preserve"> desktop won’t include the Client folder, it is because Angular-CLI creates a .</w:t>
+      </w:r>
+      <w:proofErr w:type="spellStart"/>
+      <w:r>
+        <w:rPr>
+          <w:sz w:val="20"/>
+          <w:szCs w:val="20"/>
+        </w:rPr>
+        <w:t>git</w:t>
+      </w:r>
+      <w:proofErr w:type="spellEnd"/>
+      <w:r>
+        <w:rPr>
+          <w:sz w:val="20"/>
+          <w:szCs w:val="20"/>
+        </w:rPr>
+        <w:t xml:space="preserve"> </w:t>
+      </w:r>
+      <w:proofErr w:type="gramStart"/>
+      <w:r>
+        <w:rPr>
+          <w:sz w:val="20"/>
+          <w:szCs w:val="20"/>
+        </w:rPr>
+        <w:t>and .</w:t>
+      </w:r>
+      <w:proofErr w:type="spellStart"/>
+      <w:r>
+        <w:rPr>
+          <w:sz w:val="20"/>
+          <w:szCs w:val="20"/>
+        </w:rPr>
+        <w:t>gitignore</w:t>
+      </w:r>
+      <w:proofErr w:type="spellEnd"/>
+      <w:proofErr w:type="gramEnd"/>
+      <w:r>
+        <w:rPr>
+          <w:sz w:val="20"/>
+          <w:szCs w:val="20"/>
+        </w:rPr>
+        <w:t xml:space="preserve"> resource on creation. Once you delete these two, you should see the insides of the Client folder show up in the </w:t>
+      </w:r>
+      <w:proofErr w:type="spellStart"/>
+      <w:r>
+        <w:rPr>
+          <w:sz w:val="20"/>
+          <w:szCs w:val="20"/>
+        </w:rPr>
+        <w:t>GitHub</w:t>
+      </w:r>
+      <w:proofErr w:type="spellEnd"/>
+      <w:r>
+        <w:rPr>
+          <w:sz w:val="20"/>
+          <w:szCs w:val="20"/>
+        </w:rPr>
+        <w:t xml:space="preserve"> desktop</w:t>
+      </w:r>
+    </w:p>
+    <w:p>
+      <w:pPr>
+        <w:pStyle w:val="ListParagraph"/>
+        <w:numPr>
+          <w:ilvl w:val="0"/>
+          <w:numId w:val="12"/>
+        </w:numPr>
+        <w:rPr>
+          <w:sz w:val="20"/>
+          <w:szCs w:val="20"/>
+        </w:rPr>
+      </w:pPr>
+      <w:r>
+        <w:rPr>
+          <w:sz w:val="20"/>
+          <w:szCs w:val="20"/>
+        </w:rPr>
+        <w:t xml:space="preserve">If you get the node side stopping at </w:t>
+      </w:r>
+      <w:proofErr w:type="spellStart"/>
+      <w:r>
+        <w:rPr>
+          <w:sz w:val="20"/>
+          <w:szCs w:val="20"/>
+        </w:rPr>
+        <w:t>emitDestroyScript</w:t>
+      </w:r>
+      <w:proofErr w:type="spellEnd"/>
+      <w:r>
+        <w:rPr>
+          <w:sz w:val="20"/>
+          <w:szCs w:val="20"/>
+        </w:rPr>
+        <w:t xml:space="preserve"> in async_hooks.js</w:t>
       </w:r>
       <w:bookmarkStart w:id="0" w:name="_GoBack"/>
       <w:bookmarkEnd w:id="0"/>
+      <w:r>
+        <w:rPr>
+          <w:sz w:val="20"/>
+          <w:szCs w:val="20"/>
+        </w:rPr>
+        <w:t>, you’re likely trying to reach the server with a CRUD request with an expired token. Log out and restart the app</w:t>
+      </w:r>
+    </w:p>
+    <w:p>
+      <w:pPr>
+        <w:rPr>
+          <w:sz w:val="20"/>
+          <w:szCs w:val="20"/>
+        </w:rPr>
+      </w:pPr>
+    </w:p>
+    <w:p>
+      <w:pPr>
+        <w:rPr>
+          <w:sz w:val="20"/>
+          <w:szCs w:val="20"/>
+        </w:rPr>
+      </w:pPr>
+      <w:r>
+        <w:rPr>
+          <w:sz w:val="20"/>
+          <w:szCs w:val="20"/>
+        </w:rPr>
+        <w:t>How to get the app running after a while of not running it:</w:t>
+      </w:r>
+    </w:p>
+    <w:p>
+      <w:pPr>
+        <w:pStyle w:val="ListParagraph"/>
+        <w:numPr>
+          <w:ilvl w:val="0"/>
+          <w:numId w:val="13"/>
+        </w:numPr>
+        <w:rPr>
+          <w:sz w:val="20"/>
+          <w:szCs w:val="20"/>
+        </w:rPr>
+      </w:pPr>
+      <w:r>
+        <w:rPr>
+          <w:sz w:val="20"/>
+          <w:szCs w:val="20"/>
+        </w:rPr>
+        <w:t xml:space="preserve">Run </w:t>
+      </w:r>
+      <w:proofErr w:type="spellStart"/>
+      <w:r>
+        <w:rPr>
+          <w:sz w:val="20"/>
+          <w:szCs w:val="20"/>
+        </w:rPr>
+        <w:t>mongod</w:t>
+      </w:r>
+      <w:proofErr w:type="spellEnd"/>
     </w:p>
     <w:p>
       <w:pPr>
@@ -3435,14 +4980,39 @@
           <w:sz w:val="20"/>
           <w:szCs w:val="20"/>
         </w:rPr>
-        <w:t>build TypeScript</w:t>
-      </w:r>
-      <w:r>
-        <w:rPr>
-          <w:sz w:val="20"/>
-          <w:szCs w:val="20"/>
-        </w:rPr>
-        <w:t xml:space="preserve"> (shift-cmd-B)</w:t>
+        <w:t xml:space="preserve">build </w:t>
+      </w:r>
+      <w:proofErr w:type="spellStart"/>
+      <w:r>
+        <w:rPr>
+          <w:sz w:val="20"/>
+          <w:szCs w:val="20"/>
+        </w:rPr>
+        <w:t>TypeScript</w:t>
+      </w:r>
+      <w:proofErr w:type="spellEnd"/>
+      <w:r>
+        <w:rPr>
+          <w:sz w:val="20"/>
+          <w:szCs w:val="20"/>
+        </w:rPr>
+        <w:t xml:space="preserve"> (shift-</w:t>
+      </w:r>
+      <w:proofErr w:type="spellStart"/>
+      <w:r>
+        <w:rPr>
+          <w:sz w:val="20"/>
+          <w:szCs w:val="20"/>
+        </w:rPr>
+        <w:t>cmd</w:t>
+      </w:r>
+      <w:proofErr w:type="spellEnd"/>
+      <w:r>
+        <w:rPr>
+          <w:sz w:val="20"/>
+          <w:szCs w:val="20"/>
+        </w:rPr>
+        <w:t>-B)</w:t>
       </w:r>
     </w:p>
     <w:p>
@@ -3462,7 +5032,23 @@
           <w:sz w:val="20"/>
           <w:szCs w:val="20"/>
         </w:rPr>
-        <w:t>In the Client folder, run ng build</w:t>
+        <w:t xml:space="preserve">In the Client folder, run </w:t>
+      </w:r>
+      <w:proofErr w:type="spellStart"/>
+      <w:r>
+        <w:rPr>
+          <w:sz w:val="20"/>
+          <w:szCs w:val="20"/>
+        </w:rPr>
+        <w:t>ng</w:t>
+      </w:r>
+      <w:proofErr w:type="spellEnd"/>
+      <w:r>
+        <w:rPr>
+          <w:sz w:val="20"/>
+          <w:szCs w:val="20"/>
+        </w:rPr>
+        <w:t xml:space="preserve"> build</w:t>
       </w:r>
     </w:p>
     <w:p>
@@ -5184,7 +6770,6 @@
   <w:style w:type="character" w:default="1" w:styleId="DefaultParagraphFont">
     <w:name w:val="Default Paragraph Font"/>
     <w:uiPriority w:val="1"/>
-    <w:semiHidden/>
     <w:unhideWhenUsed/>
   </w:style>
   <w:style w:type="table" w:default="1" w:styleId="TableNormal">
@@ -5392,7 +6977,6 @@
   <w:style w:type="character" w:default="1" w:styleId="DefaultParagraphFont">
     <w:name w:val="Default Paragraph Font"/>
     <w:uiPriority w:val="1"/>
-    <w:semiHidden/>
     <w:unhideWhenUsed/>
   </w:style>
   <w:style w:type="table" w:default="1" w:styleId="TableNormal">

</xml_diff>